<commit_message>
Customer Meeting Notes 30.11.2018
</commit_message>
<xml_diff>
--- a/03_meetings/181130_customer_meeting/MoM_181130_customer.docx
+++ b/03_meetings/181130_customer_meeting/MoM_181130_customer.docx
@@ -1,6 +1,6 @@
 
 <file path=word/document.xml><?xml version="1.0" encoding="utf-8"?>
-<w:document xmlns:wpc="http://schemas.microsoft.com/office/word/2010/wordprocessingCanvas" xmlns:mc="http://schemas.openxmlformats.org/markup-compatibility/2006" xmlns:o="urn:schemas-microsoft-com:office:office" xmlns:r="http://schemas.openxmlformats.org/officeDocument/2006/relationships" xmlns:m="http://schemas.openxmlformats.org/officeDocument/2006/math" xmlns:v="urn:schemas-microsoft-com:vml" xmlns:wp14="http://schemas.microsoft.com/office/word/2010/wordprocessingDrawing" xmlns:wp="http://schemas.openxmlformats.org/drawingml/2006/wordprocessingDrawing" xmlns:w10="urn:schemas-microsoft-com:office:word" xmlns:w="http://schemas.openxmlformats.org/wordprocessingml/2006/main" xmlns:w14="http://schemas.microsoft.com/office/word/2010/wordml" xmlns:wpg="http://schemas.microsoft.com/office/word/2010/wordprocessingGroup" xmlns:wpi="http://schemas.microsoft.com/office/word/2010/wordprocessingInk" xmlns:wne="http://schemas.microsoft.com/office/word/2006/wordml" xmlns:wps="http://schemas.microsoft.com/office/word/2010/wordprocessingShape" mc:Ignorable="w14 wp14">
+<w:document xmlns:wpc="http://schemas.microsoft.com/office/word/2010/wordprocessingCanvas" xmlns:mo="http://schemas.microsoft.com/office/mac/office/2008/main" xmlns:mc="http://schemas.openxmlformats.org/markup-compatibility/2006" xmlns:mv="urn:schemas-microsoft-com:mac:vml" xmlns:o="urn:schemas-microsoft-com:office:office" xmlns:r="http://schemas.openxmlformats.org/officeDocument/2006/relationships" xmlns:m="http://schemas.openxmlformats.org/officeDocument/2006/math" xmlns:v="urn:schemas-microsoft-com:vml" xmlns:wp14="http://schemas.microsoft.com/office/word/2010/wordprocessingDrawing" xmlns:wp="http://schemas.openxmlformats.org/drawingml/2006/wordprocessingDrawing" xmlns:w10="urn:schemas-microsoft-com:office:word" xmlns:w="http://schemas.openxmlformats.org/wordprocessingml/2006/main" xmlns:w14="http://schemas.microsoft.com/office/word/2010/wordml" xmlns:wpg="http://schemas.microsoft.com/office/word/2010/wordprocessingGroup" xmlns:wpi="http://schemas.microsoft.com/office/word/2010/wordprocessingInk" xmlns:wne="http://schemas.microsoft.com/office/word/2006/wordml" xmlns:wps="http://schemas.microsoft.com/office/word/2010/wordprocessingShape" mc:Ignorable="w14 wp14">
   <w:body>
     <w:tbl>
       <w:tblPr>
@@ -202,9 +202,8 @@
                 <w:iCs/>
                 <w:color w:val="000000" w:themeColor="text1"/>
                 <w:sz w:val="21"/>
-                <w:highlight w:val="yellow"/>
-              </w:rPr>
-              <w:t>&lt;HH:MM&gt;</w:t>
+              </w:rPr>
+              <w:t>11:20</w:t>
             </w:r>
           </w:p>
         </w:tc>
@@ -256,6 +255,7 @@
                 <w:sz w:val="21"/>
               </w:rPr>
             </w:pPr>
+            <w:proofErr w:type="spellStart"/>
             <w:r>
               <w:rPr>
                 <w:rFonts w:ascii="Arial" w:hAnsi="Arial" w:cs="Arial"/>
@@ -263,8 +263,9 @@
                 <w:color w:val="000000" w:themeColor="text1"/>
                 <w:sz w:val="21"/>
               </w:rPr>
-              <w:t>Hannes Bähr</w:t>
-            </w:r>
+              <w:t>Hannes</w:t>
+            </w:r>
+            <w:proofErr w:type="spellEnd"/>
             <w:r>
               <w:rPr>
                 <w:rFonts w:ascii="Arial" w:hAnsi="Arial" w:cs="Arial"/>
@@ -272,8 +273,9 @@
                 <w:color w:val="000000" w:themeColor="text1"/>
                 <w:sz w:val="21"/>
               </w:rPr>
-              <w:t xml:space="preserve"> (HaB</w:t>
-            </w:r>
+              <w:t xml:space="preserve"> </w:t>
+            </w:r>
+            <w:proofErr w:type="spellStart"/>
             <w:r>
               <w:rPr>
                 <w:rFonts w:ascii="Arial" w:hAnsi="Arial" w:cs="Arial"/>
@@ -281,8 +283,38 @@
                 <w:color w:val="000000" w:themeColor="text1"/>
                 <w:sz w:val="21"/>
               </w:rPr>
+              <w:t>Bähr</w:t>
+            </w:r>
+            <w:proofErr w:type="spellEnd"/>
+            <w:r>
+              <w:rPr>
+                <w:rFonts w:ascii="Arial" w:hAnsi="Arial" w:cs="Arial"/>
+                <w:iCs/>
+                <w:color w:val="000000" w:themeColor="text1"/>
+                <w:sz w:val="21"/>
+              </w:rPr>
+              <w:t xml:space="preserve"> (</w:t>
+            </w:r>
+            <w:proofErr w:type="spellStart"/>
+            <w:r>
+              <w:rPr>
+                <w:rFonts w:ascii="Arial" w:hAnsi="Arial" w:cs="Arial"/>
+                <w:iCs/>
+                <w:color w:val="000000" w:themeColor="text1"/>
+                <w:sz w:val="21"/>
+              </w:rPr>
+              <w:t>HaB</w:t>
+            </w:r>
+            <w:r>
+              <w:rPr>
+                <w:rFonts w:ascii="Arial" w:hAnsi="Arial" w:cs="Arial"/>
+                <w:iCs/>
+                <w:color w:val="000000" w:themeColor="text1"/>
+                <w:sz w:val="21"/>
+              </w:rPr>
               <w:t>a</w:t>
             </w:r>
+            <w:proofErr w:type="spellEnd"/>
             <w:r>
               <w:rPr>
                 <w:rFonts w:ascii="Arial" w:hAnsi="Arial" w:cs="Arial"/>
@@ -301,6 +333,7 @@
               </w:rPr>
               <w:t xml:space="preserve">, </w:t>
             </w:r>
+            <w:proofErr w:type="spellStart"/>
             <w:r>
               <w:rPr>
                 <w:rFonts w:ascii="Arial" w:hAnsi="Arial" w:cs="Arial"/>
@@ -308,8 +341,9 @@
                 <w:color w:val="000000"/>
                 <w:sz w:val="21"/>
               </w:rPr>
-              <w:t>Aju Jose</w:t>
-            </w:r>
+              <w:t>Aju</w:t>
+            </w:r>
+            <w:proofErr w:type="spellEnd"/>
             <w:r>
               <w:rPr>
                 <w:rFonts w:ascii="Arial" w:hAnsi="Arial" w:cs="Arial"/>
@@ -317,7 +351,7 @@
                 <w:color w:val="000000"/>
                 <w:sz w:val="21"/>
               </w:rPr>
-              <w:t xml:space="preserve"> (AjJo)</w:t>
+              <w:t xml:space="preserve"> Jose</w:t>
             </w:r>
             <w:r>
               <w:rPr>
@@ -326,8 +360,9 @@
                 <w:color w:val="000000"/>
                 <w:sz w:val="21"/>
               </w:rPr>
-              <w:t>, Christoph Jurczyk</w:t>
-            </w:r>
+              <w:t xml:space="preserve"> (</w:t>
+            </w:r>
+            <w:proofErr w:type="spellStart"/>
             <w:r>
               <w:rPr>
                 <w:rFonts w:ascii="Arial" w:hAnsi="Arial" w:cs="Arial"/>
@@ -335,8 +370,9 @@
                 <w:color w:val="000000"/>
                 <w:sz w:val="21"/>
               </w:rPr>
-              <w:t xml:space="preserve"> (ChJu)</w:t>
-            </w:r>
+              <w:t>AjJo</w:t>
+            </w:r>
+            <w:proofErr w:type="spellEnd"/>
             <w:r>
               <w:rPr>
                 <w:rFonts w:ascii="Arial" w:hAnsi="Arial" w:cs="Arial"/>
@@ -344,7 +380,7 @@
                 <w:color w:val="000000"/>
                 <w:sz w:val="21"/>
               </w:rPr>
-              <w:t>, Juliane Müller</w:t>
+              <w:t>)</w:t>
             </w:r>
             <w:r>
               <w:rPr>
@@ -353,8 +389,9 @@
                 <w:color w:val="000000"/>
                 <w:sz w:val="21"/>
               </w:rPr>
-              <w:t xml:space="preserve"> (JuM</w:t>
-            </w:r>
+              <w:t xml:space="preserve">, </w:t>
+            </w:r>
+            <w:proofErr w:type="spellStart"/>
             <w:r>
               <w:rPr>
                 <w:rFonts w:ascii="Arial" w:hAnsi="Arial" w:cs="Arial"/>
@@ -362,8 +399,9 @@
                 <w:color w:val="000000"/>
                 <w:sz w:val="21"/>
               </w:rPr>
-              <w:t>u</w:t>
-            </w:r>
+              <w:t>Christoph</w:t>
+            </w:r>
+            <w:proofErr w:type="spellEnd"/>
             <w:r>
               <w:rPr>
                 <w:rFonts w:ascii="Arial" w:hAnsi="Arial" w:cs="Arial"/>
@@ -371,8 +409,9 @@
                 <w:color w:val="000000"/>
                 <w:sz w:val="21"/>
               </w:rPr>
-              <w:t>)</w:t>
-            </w:r>
+              <w:t xml:space="preserve"> </w:t>
+            </w:r>
+            <w:proofErr w:type="spellStart"/>
             <w:r>
               <w:rPr>
                 <w:rFonts w:ascii="Arial" w:hAnsi="Arial" w:cs="Arial"/>
@@ -380,8 +419,9 @@
                 <w:color w:val="000000"/>
                 <w:sz w:val="21"/>
               </w:rPr>
-              <w:t>, Prof. Lindemann (</w:t>
-            </w:r>
+              <w:t>Jurczyk</w:t>
+            </w:r>
+            <w:proofErr w:type="spellEnd"/>
             <w:r>
               <w:rPr>
                 <w:rFonts w:ascii="Arial" w:hAnsi="Arial" w:cs="Arial"/>
@@ -389,8 +429,135 @@
                 <w:color w:val="000000"/>
                 <w:sz w:val="21"/>
               </w:rPr>
+              <w:t xml:space="preserve"> (</w:t>
+            </w:r>
+            <w:proofErr w:type="spellStart"/>
+            <w:r>
+              <w:rPr>
+                <w:rFonts w:ascii="Arial" w:hAnsi="Arial" w:cs="Arial"/>
+                <w:iCs/>
+                <w:color w:val="000000"/>
+                <w:sz w:val="21"/>
+              </w:rPr>
+              <w:t>ChJu</w:t>
+            </w:r>
+            <w:proofErr w:type="spellEnd"/>
+            <w:r>
+              <w:rPr>
+                <w:rFonts w:ascii="Arial" w:hAnsi="Arial" w:cs="Arial"/>
+                <w:iCs/>
+                <w:color w:val="000000"/>
+                <w:sz w:val="21"/>
+              </w:rPr>
+              <w:t>)</w:t>
+            </w:r>
+            <w:r>
+              <w:rPr>
+                <w:rFonts w:ascii="Arial" w:hAnsi="Arial" w:cs="Arial"/>
+                <w:iCs/>
+                <w:color w:val="000000"/>
+                <w:sz w:val="21"/>
+              </w:rPr>
+              <w:t xml:space="preserve">, </w:t>
+            </w:r>
+            <w:proofErr w:type="spellStart"/>
+            <w:r>
+              <w:rPr>
+                <w:rFonts w:ascii="Arial" w:hAnsi="Arial" w:cs="Arial"/>
+                <w:iCs/>
+                <w:color w:val="000000"/>
+                <w:sz w:val="21"/>
+              </w:rPr>
+              <w:t>Juliane</w:t>
+            </w:r>
+            <w:proofErr w:type="spellEnd"/>
+            <w:r>
+              <w:rPr>
+                <w:rFonts w:ascii="Arial" w:hAnsi="Arial" w:cs="Arial"/>
+                <w:iCs/>
+                <w:color w:val="000000"/>
+                <w:sz w:val="21"/>
+              </w:rPr>
+              <w:t xml:space="preserve"> Müller</w:t>
+            </w:r>
+            <w:r>
+              <w:rPr>
+                <w:rFonts w:ascii="Arial" w:hAnsi="Arial" w:cs="Arial"/>
+                <w:iCs/>
+                <w:color w:val="000000"/>
+                <w:sz w:val="21"/>
+              </w:rPr>
+              <w:t xml:space="preserve"> (</w:t>
+            </w:r>
+            <w:proofErr w:type="spellStart"/>
+            <w:r>
+              <w:rPr>
+                <w:rFonts w:ascii="Arial" w:hAnsi="Arial" w:cs="Arial"/>
+                <w:iCs/>
+                <w:color w:val="000000"/>
+                <w:sz w:val="21"/>
+              </w:rPr>
+              <w:t>JuM</w:t>
+            </w:r>
+            <w:r>
+              <w:rPr>
+                <w:rFonts w:ascii="Arial" w:hAnsi="Arial" w:cs="Arial"/>
+                <w:iCs/>
+                <w:color w:val="000000"/>
+                <w:sz w:val="21"/>
+              </w:rPr>
+              <w:t>u</w:t>
+            </w:r>
+            <w:proofErr w:type="spellEnd"/>
+            <w:r>
+              <w:rPr>
+                <w:rFonts w:ascii="Arial" w:hAnsi="Arial" w:cs="Arial"/>
+                <w:iCs/>
+                <w:color w:val="000000"/>
+                <w:sz w:val="21"/>
+              </w:rPr>
+              <w:t>)</w:t>
+            </w:r>
+            <w:r>
+              <w:rPr>
+                <w:rFonts w:ascii="Arial" w:hAnsi="Arial" w:cs="Arial"/>
+                <w:iCs/>
+                <w:color w:val="000000"/>
+                <w:sz w:val="21"/>
+              </w:rPr>
+              <w:t xml:space="preserve">, Prof. </w:t>
+            </w:r>
+            <w:proofErr w:type="spellStart"/>
+            <w:r>
+              <w:rPr>
+                <w:rFonts w:ascii="Arial" w:hAnsi="Arial" w:cs="Arial"/>
+                <w:iCs/>
+                <w:color w:val="000000"/>
+                <w:sz w:val="21"/>
+              </w:rPr>
+              <w:t>Lindemann</w:t>
+            </w:r>
+            <w:proofErr w:type="spellEnd"/>
+            <w:r>
+              <w:rPr>
+                <w:rFonts w:ascii="Arial" w:hAnsi="Arial" w:cs="Arial"/>
+                <w:iCs/>
+                <w:color w:val="000000"/>
+                <w:sz w:val="21"/>
+              </w:rPr>
+              <w:t xml:space="preserve"> (</w:t>
+            </w:r>
+            <w:proofErr w:type="spellStart"/>
+            <w:r>
+              <w:rPr>
+                <w:rFonts w:ascii="Arial" w:hAnsi="Arial" w:cs="Arial"/>
+                <w:iCs/>
+                <w:color w:val="000000"/>
+                <w:sz w:val="21"/>
+              </w:rPr>
               <w:t>PrLi</w:t>
             </w:r>
+            <w:proofErr w:type="spellEnd"/>
             <w:r>
               <w:rPr>
                 <w:rFonts w:ascii="Arial" w:hAnsi="Arial" w:cs="Arial"/>
@@ -450,6 +617,7 @@
                 <w:sz w:val="21"/>
               </w:rPr>
             </w:pPr>
+            <w:proofErr w:type="spellStart"/>
             <w:r>
               <w:rPr>
                 <w:rFonts w:ascii="Arial" w:hAnsi="Arial" w:cs="Arial"/>
@@ -457,7 +625,17 @@
                 <w:color w:val="000000" w:themeColor="text1"/>
                 <w:sz w:val="21"/>
               </w:rPr>
-              <w:t>[Insert name of issuer]</w:t>
+              <w:t>Juliane</w:t>
+            </w:r>
+            <w:proofErr w:type="spellEnd"/>
+            <w:r>
+              <w:rPr>
+                <w:rFonts w:ascii="Arial" w:hAnsi="Arial" w:cs="Arial"/>
+                <w:iCs/>
+                <w:color w:val="000000" w:themeColor="text1"/>
+                <w:sz w:val="21"/>
+              </w:rPr>
+              <w:t xml:space="preserve"> Müller</w:t>
             </w:r>
           </w:p>
         </w:tc>
@@ -670,6 +848,8 @@
             </w:r>
           </w:p>
         </w:tc>
+        <w:bookmarkStart w:id="0" w:name="_GoBack"/>
+        <w:bookmarkEnd w:id="0"/>
       </w:tr>
       <w:tr>
         <w:trPr>
@@ -717,13 +897,380 @@
           </w:tcPr>
           <w:p>
             <w:pPr>
-              <w:rPr>
-                <w:rFonts w:ascii="Arial" w:hAnsi="Arial" w:cs="Arial"/>
-                <w:color w:val="000000" w:themeColor="text1"/>
-                <w:sz w:val="20"/>
-                <w:szCs w:val="20"/>
-              </w:rPr>
-            </w:pPr>
+              <w:pStyle w:val="Kopfzeile"/>
+              <w:tabs>
+                <w:tab w:val="clear" w:pos="4320"/>
+                <w:tab w:val="clear" w:pos="8640"/>
+              </w:tabs>
+              <w:rPr>
+                <w:rFonts w:ascii="Arial" w:hAnsi="Arial" w:cs="Arial"/>
+                <w:color w:val="000000" w:themeColor="text1"/>
+                <w:sz w:val="20"/>
+                <w:szCs w:val="20"/>
+              </w:rPr>
+            </w:pPr>
+            <w:r>
+              <w:rPr>
+                <w:rFonts w:ascii="Arial" w:hAnsi="Arial" w:cs="Arial"/>
+                <w:color w:val="000000" w:themeColor="text1"/>
+                <w:sz w:val="20"/>
+                <w:szCs w:val="20"/>
+              </w:rPr>
+              <w:t xml:space="preserve">Risk analysis adaption: </w:t>
+            </w:r>
+          </w:p>
+          <w:p>
+            <w:pPr>
+              <w:pStyle w:val="Kopfzeile"/>
+              <w:numPr>
+                <w:ilvl w:val="0"/>
+                <w:numId w:val="6"/>
+              </w:numPr>
+              <w:tabs>
+                <w:tab w:val="clear" w:pos="4320"/>
+                <w:tab w:val="clear" w:pos="8640"/>
+              </w:tabs>
+              <w:rPr>
+                <w:rFonts w:ascii="Arial" w:hAnsi="Arial" w:cs="Arial"/>
+                <w:color w:val="000000" w:themeColor="text1"/>
+                <w:sz w:val="20"/>
+                <w:szCs w:val="20"/>
+              </w:rPr>
+            </w:pPr>
+            <w:r>
+              <w:rPr>
+                <w:rFonts w:ascii="Arial" w:hAnsi="Arial" w:cs="Arial"/>
+                <w:color w:val="000000" w:themeColor="text1"/>
+                <w:sz w:val="20"/>
+                <w:szCs w:val="20"/>
+              </w:rPr>
+              <w:t xml:space="preserve">Change risk to direct event which has to be prevented </w:t>
+            </w:r>
+            <w:proofErr w:type="gramStart"/>
+            <w:r>
+              <w:rPr>
+                <w:rFonts w:ascii="Arial" w:hAnsi="Arial" w:cs="Arial"/>
+                <w:color w:val="000000" w:themeColor="text1"/>
+                <w:sz w:val="20"/>
+                <w:szCs w:val="20"/>
+              </w:rPr>
+              <w:t xml:space="preserve">( </w:t>
+            </w:r>
+            <w:proofErr w:type="spellStart"/>
+            <w:r>
+              <w:rPr>
+                <w:rFonts w:ascii="Arial" w:hAnsi="Arial" w:cs="Arial"/>
+                <w:color w:val="000000" w:themeColor="text1"/>
+                <w:sz w:val="20"/>
+                <w:szCs w:val="20"/>
+              </w:rPr>
+              <w:t>eg</w:t>
+            </w:r>
+            <w:proofErr w:type="spellEnd"/>
+            <w:proofErr w:type="gramEnd"/>
+            <w:r>
+              <w:rPr>
+                <w:rFonts w:ascii="Arial" w:hAnsi="Arial" w:cs="Arial"/>
+                <w:color w:val="000000" w:themeColor="text1"/>
+                <w:sz w:val="20"/>
+                <w:szCs w:val="20"/>
+              </w:rPr>
+              <w:t xml:space="preserve">. 1. </w:t>
+            </w:r>
+            <w:proofErr w:type="spellStart"/>
+            <w:r>
+              <w:rPr>
+                <w:rFonts w:ascii="Arial" w:hAnsi="Arial" w:cs="Arial"/>
+                <w:color w:val="000000" w:themeColor="text1"/>
+                <w:sz w:val="20"/>
+                <w:szCs w:val="20"/>
+              </w:rPr>
+              <w:t>Func</w:t>
+            </w:r>
+            <w:proofErr w:type="spellEnd"/>
+            <w:r>
+              <w:rPr>
+                <w:rFonts w:ascii="Arial" w:hAnsi="Arial" w:cs="Arial"/>
+                <w:color w:val="000000" w:themeColor="text1"/>
+                <w:sz w:val="20"/>
+                <w:szCs w:val="20"/>
+              </w:rPr>
+              <w:t>. Req. to “collision”</w:t>
+            </w:r>
+            <w:r>
+              <w:rPr>
+                <w:rFonts w:ascii="Arial" w:hAnsi="Arial" w:cs="Arial"/>
+                <w:color w:val="000000" w:themeColor="text1"/>
+                <w:sz w:val="20"/>
+                <w:szCs w:val="20"/>
+              </w:rPr>
+              <w:t xml:space="preserve">) </w:t>
+            </w:r>
+            <w:r>
+              <w:rPr>
+                <w:rFonts w:ascii="Arial" w:hAnsi="Arial" w:cs="Arial"/>
+                <w:color w:val="000000" w:themeColor="text1"/>
+                <w:sz w:val="20"/>
+                <w:szCs w:val="20"/>
+              </w:rPr>
+              <w:sym w:font="Wingdings" w:char="F0E0"/>
+            </w:r>
+            <w:r>
+              <w:rPr>
+                <w:rFonts w:ascii="Arial" w:hAnsi="Arial" w:cs="Arial"/>
+                <w:color w:val="000000" w:themeColor="text1"/>
+                <w:sz w:val="20"/>
+                <w:szCs w:val="20"/>
+              </w:rPr>
+              <w:t xml:space="preserve"> opposite of requirement</w:t>
+            </w:r>
+          </w:p>
+          <w:p>
+            <w:pPr>
+              <w:pStyle w:val="Kopfzeile"/>
+              <w:numPr>
+                <w:ilvl w:val="0"/>
+                <w:numId w:val="6"/>
+              </w:numPr>
+              <w:tabs>
+                <w:tab w:val="clear" w:pos="4320"/>
+                <w:tab w:val="clear" w:pos="8640"/>
+              </w:tabs>
+              <w:rPr>
+                <w:rFonts w:ascii="Arial" w:hAnsi="Arial" w:cs="Arial"/>
+                <w:color w:val="000000" w:themeColor="text1"/>
+                <w:sz w:val="20"/>
+                <w:szCs w:val="20"/>
+              </w:rPr>
+            </w:pPr>
+            <w:r>
+              <w:rPr>
+                <w:rFonts w:ascii="Arial" w:hAnsi="Arial" w:cs="Arial"/>
+                <w:color w:val="000000" w:themeColor="text1"/>
+                <w:sz w:val="20"/>
+                <w:szCs w:val="20"/>
+              </w:rPr>
+              <w:t xml:space="preserve">Req. ADAS-SW-8 </w:t>
+            </w:r>
+            <w:r>
+              <w:rPr>
+                <w:rFonts w:ascii="Arial" w:hAnsi="Arial" w:cs="Arial"/>
+                <w:color w:val="000000" w:themeColor="text1"/>
+                <w:sz w:val="20"/>
+                <w:szCs w:val="20"/>
+              </w:rPr>
+              <w:sym w:font="Wingdings" w:char="F0E0"/>
+            </w:r>
+            <w:r>
+              <w:rPr>
+                <w:rFonts w:ascii="Arial" w:hAnsi="Arial" w:cs="Arial"/>
+                <w:color w:val="000000" w:themeColor="text1"/>
+                <w:sz w:val="20"/>
+                <w:szCs w:val="20"/>
+              </w:rPr>
+              <w:t xml:space="preserve"> risk: not all areas are cleaned</w:t>
+            </w:r>
+          </w:p>
+          <w:p>
+            <w:pPr>
+              <w:pStyle w:val="Kopfzeile"/>
+              <w:numPr>
+                <w:ilvl w:val="0"/>
+                <w:numId w:val="6"/>
+              </w:numPr>
+              <w:tabs>
+                <w:tab w:val="clear" w:pos="4320"/>
+                <w:tab w:val="clear" w:pos="8640"/>
+              </w:tabs>
+              <w:rPr>
+                <w:rFonts w:ascii="Arial" w:hAnsi="Arial" w:cs="Arial"/>
+                <w:color w:val="000000" w:themeColor="text1"/>
+                <w:sz w:val="20"/>
+                <w:szCs w:val="20"/>
+              </w:rPr>
+            </w:pPr>
+            <w:r>
+              <w:rPr>
+                <w:rFonts w:ascii="Arial" w:hAnsi="Arial" w:cs="Arial"/>
+                <w:color w:val="000000" w:themeColor="text1"/>
+                <w:sz w:val="20"/>
+                <w:szCs w:val="20"/>
+              </w:rPr>
+              <w:t xml:space="preserve">Req. </w:t>
+            </w:r>
+            <w:r>
+              <w:rPr>
+                <w:rFonts w:ascii="Arial" w:hAnsi="Arial" w:cs="Arial"/>
+                <w:color w:val="000000" w:themeColor="text1"/>
+                <w:sz w:val="20"/>
+                <w:szCs w:val="20"/>
+              </w:rPr>
+              <w:t>ADAS-SW-11</w:t>
+            </w:r>
+            <w:r>
+              <w:rPr>
+                <w:rFonts w:ascii="Arial" w:hAnsi="Arial" w:cs="Arial"/>
+                <w:color w:val="000000" w:themeColor="text1"/>
+                <w:sz w:val="20"/>
+                <w:szCs w:val="20"/>
+              </w:rPr>
+              <w:t xml:space="preserve"> </w:t>
+            </w:r>
+            <w:r>
+              <w:rPr>
+                <w:rFonts w:ascii="Arial" w:hAnsi="Arial" w:cs="Arial"/>
+                <w:color w:val="000000" w:themeColor="text1"/>
+                <w:sz w:val="20"/>
+                <w:szCs w:val="20"/>
+              </w:rPr>
+              <w:sym w:font="Wingdings" w:char="F0E0"/>
+            </w:r>
+            <w:r>
+              <w:rPr>
+                <w:rFonts w:ascii="Arial" w:hAnsi="Arial" w:cs="Arial"/>
+                <w:color w:val="000000" w:themeColor="text1"/>
+                <w:sz w:val="20"/>
+                <w:szCs w:val="20"/>
+              </w:rPr>
+              <w:t xml:space="preserve"> remove since not important</w:t>
+            </w:r>
+          </w:p>
+          <w:p>
+            <w:pPr>
+              <w:pStyle w:val="Kopfzeile"/>
+              <w:numPr>
+                <w:ilvl w:val="0"/>
+                <w:numId w:val="6"/>
+              </w:numPr>
+              <w:tabs>
+                <w:tab w:val="clear" w:pos="4320"/>
+                <w:tab w:val="clear" w:pos="8640"/>
+              </w:tabs>
+              <w:rPr>
+                <w:rFonts w:ascii="Arial" w:hAnsi="Arial" w:cs="Arial"/>
+                <w:color w:val="000000" w:themeColor="text1"/>
+                <w:sz w:val="20"/>
+                <w:szCs w:val="20"/>
+              </w:rPr>
+            </w:pPr>
+            <w:r>
+              <w:rPr>
+                <w:rFonts w:ascii="Arial" w:hAnsi="Arial" w:cs="Arial"/>
+                <w:color w:val="000000" w:themeColor="text1"/>
+                <w:sz w:val="20"/>
+                <w:szCs w:val="20"/>
+              </w:rPr>
+              <w:t xml:space="preserve">Req. </w:t>
+            </w:r>
+            <w:r>
+              <w:rPr>
+                <w:rFonts w:ascii="Arial" w:hAnsi="Arial" w:cs="Arial"/>
+                <w:color w:val="000000" w:themeColor="text1"/>
+                <w:sz w:val="20"/>
+                <w:szCs w:val="20"/>
+              </w:rPr>
+              <w:t>ADAS-HW-10</w:t>
+            </w:r>
+            <w:r>
+              <w:rPr>
+                <w:rFonts w:ascii="Arial" w:hAnsi="Arial" w:cs="Arial"/>
+                <w:color w:val="000000" w:themeColor="text1"/>
+                <w:sz w:val="20"/>
+                <w:szCs w:val="20"/>
+              </w:rPr>
+              <w:t xml:space="preserve"> </w:t>
+            </w:r>
+            <w:r>
+              <w:rPr>
+                <w:rFonts w:ascii="Arial" w:hAnsi="Arial" w:cs="Arial"/>
+                <w:color w:val="000000" w:themeColor="text1"/>
+                <w:sz w:val="20"/>
+                <w:szCs w:val="20"/>
+              </w:rPr>
+              <w:sym w:font="Wingdings" w:char="F0E0"/>
+            </w:r>
+            <w:r>
+              <w:rPr>
+                <w:rFonts w:ascii="Arial" w:hAnsi="Arial" w:cs="Arial"/>
+                <w:color w:val="000000" w:themeColor="text1"/>
+                <w:sz w:val="20"/>
+                <w:szCs w:val="20"/>
+              </w:rPr>
+              <w:t xml:space="preserve"> cross</w:t>
+            </w:r>
+            <w:r>
+              <w:rPr>
+                <w:rFonts w:ascii="Arial" w:hAnsi="Arial" w:cs="Arial"/>
+                <w:color w:val="000000" w:themeColor="text1"/>
+                <w:sz w:val="20"/>
+                <w:szCs w:val="20"/>
+              </w:rPr>
+              <w:t xml:space="preserve"> </w:t>
+            </w:r>
+          </w:p>
+          <w:p>
+            <w:pPr>
+              <w:pStyle w:val="Kopfzeile"/>
+              <w:numPr>
+                <w:ilvl w:val="0"/>
+                <w:numId w:val="6"/>
+              </w:numPr>
+              <w:tabs>
+                <w:tab w:val="clear" w:pos="4320"/>
+                <w:tab w:val="clear" w:pos="8640"/>
+              </w:tabs>
+              <w:rPr>
+                <w:rFonts w:ascii="Arial" w:hAnsi="Arial" w:cs="Arial"/>
+                <w:color w:val="000000" w:themeColor="text1"/>
+                <w:sz w:val="20"/>
+                <w:szCs w:val="20"/>
+              </w:rPr>
+            </w:pPr>
+            <w:r>
+              <w:rPr>
+                <w:rFonts w:ascii="Arial" w:hAnsi="Arial" w:cs="Arial"/>
+                <w:color w:val="000000" w:themeColor="text1"/>
+                <w:sz w:val="20"/>
+                <w:szCs w:val="20"/>
+              </w:rPr>
+              <w:t xml:space="preserve">Req. </w:t>
+            </w:r>
+            <w:r>
+              <w:rPr>
+                <w:rFonts w:ascii="Arial" w:hAnsi="Arial" w:cs="Arial"/>
+                <w:color w:val="000000" w:themeColor="text1"/>
+                <w:sz w:val="20"/>
+                <w:szCs w:val="20"/>
+              </w:rPr>
+              <w:t>ADAS-HW-1</w:t>
+            </w:r>
+            <w:r>
+              <w:rPr>
+                <w:rFonts w:ascii="Arial" w:hAnsi="Arial" w:cs="Arial"/>
+                <w:color w:val="000000" w:themeColor="text1"/>
+                <w:sz w:val="20"/>
+                <w:szCs w:val="20"/>
+              </w:rPr>
+              <w:t xml:space="preserve">1 </w:t>
+            </w:r>
+            <w:r>
+              <w:rPr>
+                <w:rFonts w:ascii="Arial" w:hAnsi="Arial" w:cs="Arial"/>
+                <w:color w:val="000000" w:themeColor="text1"/>
+                <w:sz w:val="20"/>
+                <w:szCs w:val="20"/>
+              </w:rPr>
+              <w:sym w:font="Wingdings" w:char="F0E0"/>
+            </w:r>
+            <w:r>
+              <w:rPr>
+                <w:rFonts w:ascii="Arial" w:hAnsi="Arial" w:cs="Arial"/>
+                <w:color w:val="000000" w:themeColor="text1"/>
+                <w:sz w:val="20"/>
+                <w:szCs w:val="20"/>
+              </w:rPr>
+              <w:t xml:space="preserve"> risk: stop in time</w:t>
+            </w:r>
           </w:p>
         </w:tc>
         <w:tc>
@@ -747,6 +1294,17 @@
                 <w:szCs w:val="20"/>
               </w:rPr>
             </w:pPr>
+            <w:proofErr w:type="spellStart"/>
+            <w:r>
+              <w:rPr>
+                <w:rFonts w:ascii="Arial" w:hAnsi="Arial" w:cs="Arial"/>
+                <w:color w:val="000000" w:themeColor="text1"/>
+                <w:sz w:val="20"/>
+                <w:szCs w:val="20"/>
+              </w:rPr>
+              <w:t>JuMu</w:t>
+            </w:r>
+            <w:proofErr w:type="spellEnd"/>
           </w:p>
         </w:tc>
         <w:tc>
@@ -771,6 +1329,15 @@
                 <w:szCs w:val="20"/>
               </w:rPr>
             </w:pPr>
+            <w:r>
+              <w:rPr>
+                <w:rFonts w:ascii="Arial" w:hAnsi="Arial" w:cs="Arial"/>
+                <w:color w:val="000000" w:themeColor="text1"/>
+                <w:sz w:val="20"/>
+                <w:szCs w:val="20"/>
+              </w:rPr>
+              <w:t>30.11.</w:t>
+            </w:r>
           </w:p>
         </w:tc>
       </w:tr>
@@ -827,6 +1394,15 @@
                 <w:szCs w:val="20"/>
               </w:rPr>
             </w:pPr>
+            <w:r>
+              <w:rPr>
+                <w:rFonts w:ascii="Arial" w:hAnsi="Arial" w:cs="Arial"/>
+                <w:color w:val="000000" w:themeColor="text1"/>
+                <w:sz w:val="20"/>
+                <w:szCs w:val="20"/>
+              </w:rPr>
+              <w:t>Estimate calculation time</w:t>
+            </w:r>
           </w:p>
         </w:tc>
         <w:tc>
@@ -850,6 +1426,15 @@
                 <w:szCs w:val="20"/>
               </w:rPr>
             </w:pPr>
+            <w:r>
+              <w:rPr>
+                <w:rFonts w:ascii="Arial" w:hAnsi="Arial" w:cs="Arial"/>
+                <w:color w:val="000000" w:themeColor="text1"/>
+                <w:sz w:val="20"/>
+                <w:szCs w:val="20"/>
+              </w:rPr>
+              <w:t>All</w:t>
+            </w:r>
           </w:p>
         </w:tc>
         <w:tc>
@@ -874,6 +1459,176 @@
                 <w:szCs w:val="20"/>
               </w:rPr>
             </w:pPr>
+            <w:r>
+              <w:rPr>
+                <w:rFonts w:ascii="Arial" w:hAnsi="Arial" w:cs="Arial"/>
+                <w:color w:val="000000" w:themeColor="text1"/>
+                <w:sz w:val="20"/>
+                <w:szCs w:val="20"/>
+              </w:rPr>
+              <w:t>7.12.</w:t>
+            </w:r>
+          </w:p>
+        </w:tc>
+      </w:tr>
+      <w:tr>
+        <w:trPr>
+          <w:trHeight w:val="307"/>
+        </w:trPr>
+        <w:tc>
+          <w:tcPr>
+            <w:tcW w:w="680" w:type="dxa"/>
+            <w:tcBorders>
+              <w:top w:val="single" w:sz="4" w:space="0" w:color="000000"/>
+              <w:left w:val="single" w:sz="4" w:space="0" w:color="000000"/>
+              <w:bottom w:val="single" w:sz="4" w:space="0" w:color="000000"/>
+            </w:tcBorders>
+          </w:tcPr>
+          <w:p>
+            <w:pPr>
+              <w:jc w:val="center"/>
+              <w:rPr>
+                <w:rFonts w:ascii="Arial" w:hAnsi="Arial" w:cs="Arial"/>
+                <w:color w:val="000000" w:themeColor="text1"/>
+                <w:sz w:val="20"/>
+                <w:szCs w:val="20"/>
+              </w:rPr>
+            </w:pPr>
+            <w:r>
+              <w:rPr>
+                <w:rFonts w:ascii="Arial" w:hAnsi="Arial" w:cs="Arial"/>
+                <w:color w:val="000000" w:themeColor="text1"/>
+                <w:sz w:val="20"/>
+                <w:szCs w:val="20"/>
+              </w:rPr>
+              <w:t>3</w:t>
+            </w:r>
+          </w:p>
+        </w:tc>
+        <w:tc>
+          <w:tcPr>
+            <w:tcW w:w="6663" w:type="dxa"/>
+            <w:tcBorders>
+              <w:top w:val="single" w:sz="4" w:space="0" w:color="000000"/>
+              <w:left w:val="single" w:sz="4" w:space="0" w:color="000000"/>
+              <w:bottom w:val="single" w:sz="4" w:space="0" w:color="000000"/>
+            </w:tcBorders>
+            <w:shd w:val="clear" w:color="auto" w:fill="auto"/>
+          </w:tcPr>
+          <w:p>
+            <w:pPr>
+              <w:rPr>
+                <w:rFonts w:ascii="Arial" w:hAnsi="Arial" w:cs="Arial"/>
+                <w:color w:val="000000" w:themeColor="text1"/>
+                <w:sz w:val="20"/>
+                <w:szCs w:val="20"/>
+              </w:rPr>
+            </w:pPr>
+            <w:r>
+              <w:rPr>
+                <w:rFonts w:ascii="Arial" w:hAnsi="Arial" w:cs="Arial"/>
+                <w:color w:val="000000" w:themeColor="text1"/>
+                <w:sz w:val="20"/>
+                <w:szCs w:val="20"/>
+              </w:rPr>
+              <w:t>Get required cable for laser</w:t>
+            </w:r>
+            <w:r>
+              <w:rPr>
+                <w:rFonts w:ascii="Arial" w:hAnsi="Arial" w:cs="Arial"/>
+                <w:color w:val="000000" w:themeColor="text1"/>
+                <w:sz w:val="20"/>
+                <w:szCs w:val="20"/>
+              </w:rPr>
+              <w:sym w:font="Wingdings" w:char="F0E0"/>
+            </w:r>
+            <w:proofErr w:type="spellStart"/>
+            <w:r>
+              <w:rPr>
+                <w:rFonts w:ascii="Arial" w:hAnsi="Arial" w:cs="Arial"/>
+                <w:color w:val="000000" w:themeColor="text1"/>
+                <w:sz w:val="20"/>
+                <w:szCs w:val="20"/>
+              </w:rPr>
+              <w:t>arduino</w:t>
+            </w:r>
+            <w:proofErr w:type="spellEnd"/>
+            <w:r>
+              <w:rPr>
+                <w:rFonts w:ascii="Arial" w:hAnsi="Arial" w:cs="Arial"/>
+                <w:color w:val="000000" w:themeColor="text1"/>
+                <w:sz w:val="20"/>
+                <w:szCs w:val="20"/>
+              </w:rPr>
+              <w:t xml:space="preserve"> connection</w:t>
+            </w:r>
+          </w:p>
+        </w:tc>
+        <w:tc>
+          <w:tcPr>
+            <w:tcW w:w="992" w:type="dxa"/>
+            <w:tcBorders>
+              <w:top w:val="single" w:sz="4" w:space="0" w:color="000000"/>
+              <w:left w:val="single" w:sz="4" w:space="0" w:color="000000"/>
+              <w:bottom w:val="single" w:sz="4" w:space="0" w:color="000000"/>
+            </w:tcBorders>
+            <w:shd w:val="clear" w:color="auto" w:fill="auto"/>
+          </w:tcPr>
+          <w:p>
+            <w:pPr>
+              <w:snapToGrid w:val="0"/>
+              <w:ind w:left="60"/>
+              <w:rPr>
+                <w:rFonts w:ascii="Arial" w:hAnsi="Arial" w:cs="Arial"/>
+                <w:color w:val="000000" w:themeColor="text1"/>
+                <w:sz w:val="20"/>
+                <w:szCs w:val="20"/>
+              </w:rPr>
+            </w:pPr>
+            <w:proofErr w:type="spellStart"/>
+            <w:r>
+              <w:rPr>
+                <w:rFonts w:ascii="Arial" w:hAnsi="Arial" w:cs="Arial"/>
+                <w:color w:val="000000" w:themeColor="text1"/>
+                <w:sz w:val="20"/>
+                <w:szCs w:val="20"/>
+              </w:rPr>
+              <w:t>HaBa</w:t>
+            </w:r>
+            <w:proofErr w:type="spellEnd"/>
+          </w:p>
+        </w:tc>
+        <w:tc>
+          <w:tcPr>
+            <w:tcW w:w="1241" w:type="dxa"/>
+            <w:tcBorders>
+              <w:top w:val="single" w:sz="4" w:space="0" w:color="000000"/>
+              <w:left w:val="single" w:sz="4" w:space="0" w:color="000000"/>
+              <w:bottom w:val="single" w:sz="4" w:space="0" w:color="000000"/>
+              <w:right w:val="single" w:sz="4" w:space="0" w:color="000000"/>
+            </w:tcBorders>
+            <w:shd w:val="clear" w:color="auto" w:fill="auto"/>
+          </w:tcPr>
+          <w:p>
+            <w:pPr>
+              <w:snapToGrid w:val="0"/>
+              <w:ind w:left="60"/>
+              <w:rPr>
+                <w:rFonts w:ascii="Arial" w:hAnsi="Arial" w:cs="Arial"/>
+                <w:color w:val="000000" w:themeColor="text1"/>
+                <w:sz w:val="20"/>
+                <w:szCs w:val="20"/>
+              </w:rPr>
+            </w:pPr>
+            <w:r>
+              <w:rPr>
+                <w:rFonts w:ascii="Arial" w:hAnsi="Arial" w:cs="Arial"/>
+                <w:color w:val="000000" w:themeColor="text1"/>
+                <w:sz w:val="20"/>
+                <w:szCs w:val="20"/>
+              </w:rPr>
+              <w:t>7.12.</w:t>
+            </w:r>
           </w:p>
         </w:tc>
       </w:tr>
@@ -1016,6 +1771,127 @@
               </w:rPr>
               <w:t>Risk Analysis (30 min)</w:t>
             </w:r>
+            <w:r>
+              <w:rPr>
+                <w:rFonts w:ascii="Arial" w:hAnsi="Arial" w:cs="Arial"/>
+                <w:b/>
+                <w:color w:val="000000" w:themeColor="text1"/>
+                <w:sz w:val="20"/>
+                <w:szCs w:val="20"/>
+              </w:rPr>
+              <w:t>:</w:t>
+            </w:r>
+            <w:r>
+              <w:rPr>
+                <w:rFonts w:ascii="Arial" w:hAnsi="Arial" w:cs="Arial"/>
+                <w:b/>
+                <w:color w:val="000000" w:themeColor="text1"/>
+                <w:sz w:val="20"/>
+                <w:szCs w:val="20"/>
+              </w:rPr>
+              <w:br/>
+            </w:r>
+            <w:r>
+              <w:rPr>
+                <w:rFonts w:ascii="Arial" w:hAnsi="Arial" w:cs="Arial"/>
+                <w:color w:val="000000" w:themeColor="text1"/>
+                <w:sz w:val="20"/>
+                <w:szCs w:val="20"/>
+              </w:rPr>
+              <w:t xml:space="preserve">Small adaptions required; </w:t>
+            </w:r>
+            <w:r>
+              <w:rPr>
+                <w:rFonts w:ascii="Arial" w:hAnsi="Arial" w:cs="Arial"/>
+                <w:color w:val="000000" w:themeColor="text1"/>
+                <w:sz w:val="20"/>
+                <w:szCs w:val="20"/>
+              </w:rPr>
+              <w:t>Add another column for action which pr</w:t>
+            </w:r>
+            <w:r>
+              <w:rPr>
+                <w:rFonts w:ascii="Arial" w:hAnsi="Arial" w:cs="Arial"/>
+                <w:color w:val="000000" w:themeColor="text1"/>
+                <w:sz w:val="20"/>
+                <w:szCs w:val="20"/>
+              </w:rPr>
+              <w:t>events risk (for risk value &gt; 0.75)</w:t>
+            </w:r>
+            <w:r>
+              <w:rPr>
+                <w:rFonts w:ascii="Arial" w:hAnsi="Arial" w:cs="Arial"/>
+                <w:color w:val="000000" w:themeColor="text1"/>
+                <w:sz w:val="20"/>
+                <w:szCs w:val="20"/>
+              </w:rPr>
+              <w:t>;</w:t>
+            </w:r>
+          </w:p>
+          <w:p>
+            <w:pPr>
+              <w:pStyle w:val="Kopfzeile"/>
+              <w:tabs>
+                <w:tab w:val="clear" w:pos="4320"/>
+                <w:tab w:val="clear" w:pos="8640"/>
+              </w:tabs>
+              <w:rPr>
+                <w:rFonts w:ascii="Arial" w:hAnsi="Arial" w:cs="Arial"/>
+                <w:color w:val="000000" w:themeColor="text1"/>
+                <w:sz w:val="20"/>
+                <w:szCs w:val="20"/>
+              </w:rPr>
+            </w:pPr>
+          </w:p>
+          <w:p>
+            <w:pPr>
+              <w:pStyle w:val="Kopfzeile"/>
+              <w:numPr>
+                <w:ilvl w:val="0"/>
+                <w:numId w:val="5"/>
+              </w:numPr>
+              <w:tabs>
+                <w:tab w:val="clear" w:pos="4320"/>
+                <w:tab w:val="clear" w:pos="8640"/>
+              </w:tabs>
+              <w:rPr>
+                <w:rFonts w:ascii="Arial" w:hAnsi="Arial" w:cs="Arial"/>
+                <w:b/>
+                <w:color w:val="000000"/>
+                <w:sz w:val="20"/>
+                <w:szCs w:val="20"/>
+              </w:rPr>
+            </w:pPr>
+            <w:r>
+              <w:rPr>
+                <w:rFonts w:ascii="Arial" w:hAnsi="Arial" w:cs="Arial"/>
+                <w:b/>
+                <w:color w:val="000000"/>
+                <w:sz w:val="20"/>
+                <w:szCs w:val="20"/>
+              </w:rPr>
+              <w:t>Drive unit feedback control (</w:t>
+            </w:r>
+            <w:r>
+              <w:rPr>
+                <w:rFonts w:ascii="Arial" w:hAnsi="Arial" w:cs="Arial"/>
+                <w:b/>
+                <w:color w:val="000000"/>
+                <w:sz w:val="20"/>
+                <w:szCs w:val="20"/>
+              </w:rPr>
+              <w:t>20</w:t>
+            </w:r>
+            <w:r>
+              <w:rPr>
+                <w:rFonts w:ascii="Arial" w:hAnsi="Arial" w:cs="Arial"/>
+                <w:b/>
+                <w:color w:val="000000"/>
+                <w:sz w:val="20"/>
+                <w:szCs w:val="20"/>
+              </w:rPr>
+              <w:t xml:space="preserve"> min)</w:t>
+            </w:r>
           </w:p>
           <w:p>
             <w:pPr>
@@ -1030,11 +1906,31 @@
               </w:tabs>
               <w:rPr>
                 <w:rFonts w:ascii="Arial" w:hAnsi="Arial" w:cs="Arial"/>
-                <w:color w:val="000000" w:themeColor="text1"/>
-                <w:sz w:val="20"/>
-                <w:szCs w:val="20"/>
-              </w:rPr>
-            </w:pPr>
+                <w:color w:val="000000"/>
+                <w:sz w:val="20"/>
+                <w:szCs w:val="20"/>
+              </w:rPr>
+            </w:pPr>
+            <w:r>
+              <w:rPr>
+                <w:rFonts w:ascii="Arial" w:hAnsi="Arial" w:cs="Arial"/>
+                <w:color w:val="000000"/>
+                <w:sz w:val="20"/>
+                <w:szCs w:val="20"/>
+              </w:rPr>
+              <w:t xml:space="preserve">Approved by </w:t>
+            </w:r>
+            <w:proofErr w:type="spellStart"/>
+            <w:r>
+              <w:rPr>
+                <w:rFonts w:ascii="Arial" w:hAnsi="Arial" w:cs="Arial"/>
+                <w:color w:val="000000"/>
+                <w:sz w:val="20"/>
+                <w:szCs w:val="20"/>
+              </w:rPr>
+              <w:t>PrLi</w:t>
+            </w:r>
+            <w:proofErr w:type="spellEnd"/>
           </w:p>
           <w:p>
             <w:pPr>
@@ -1078,7 +1974,7 @@
                 <w:sz w:val="20"/>
                 <w:szCs w:val="20"/>
               </w:rPr>
-              <w:t>Drive unit feedback control (</w:t>
+              <w:t>PLS communication (</w:t>
             </w:r>
             <w:r>
               <w:rPr>
@@ -1088,7 +1984,7 @@
                 <w:sz w:val="20"/>
                 <w:szCs w:val="20"/>
               </w:rPr>
-              <w:t>20</w:t>
+              <w:t>10</w:t>
             </w:r>
             <w:r>
               <w:rPr>
@@ -1119,6 +2015,83 @@
                 <w:szCs w:val="20"/>
               </w:rPr>
             </w:pPr>
+            <w:r>
+              <w:rPr>
+                <w:rFonts w:ascii="Arial" w:hAnsi="Arial" w:cs="Arial"/>
+                <w:color w:val="000000"/>
+                <w:sz w:val="20"/>
+                <w:szCs w:val="20"/>
+              </w:rPr>
+              <w:t xml:space="preserve"> Software architecture a</w:t>
+            </w:r>
+            <w:r>
+              <w:rPr>
+                <w:rFonts w:ascii="Arial" w:hAnsi="Arial" w:cs="Arial"/>
+                <w:color w:val="000000"/>
+                <w:sz w:val="20"/>
+                <w:szCs w:val="20"/>
+              </w:rPr>
+              <w:t xml:space="preserve">pproved by </w:t>
+            </w:r>
+            <w:proofErr w:type="spellStart"/>
+            <w:r>
+              <w:rPr>
+                <w:rFonts w:ascii="Arial" w:hAnsi="Arial" w:cs="Arial"/>
+                <w:color w:val="000000"/>
+                <w:sz w:val="20"/>
+                <w:szCs w:val="20"/>
+              </w:rPr>
+              <w:t>PrLi</w:t>
+            </w:r>
+            <w:proofErr w:type="spellEnd"/>
+          </w:p>
+          <w:p>
+            <w:pPr>
+              <w:pStyle w:val="Kopfzeile"/>
+              <w:numPr>
+                <w:ilvl w:val="1"/>
+                <w:numId w:val="5"/>
+              </w:numPr>
+              <w:tabs>
+                <w:tab w:val="clear" w:pos="4320"/>
+                <w:tab w:val="clear" w:pos="8640"/>
+              </w:tabs>
+              <w:rPr>
+                <w:rFonts w:ascii="Arial" w:hAnsi="Arial" w:cs="Arial"/>
+                <w:color w:val="000000"/>
+                <w:sz w:val="20"/>
+                <w:szCs w:val="20"/>
+              </w:rPr>
+            </w:pPr>
+            <w:r>
+              <w:rPr>
+                <w:rFonts w:ascii="Arial" w:hAnsi="Arial" w:cs="Arial"/>
+                <w:color w:val="000000"/>
+                <w:sz w:val="20"/>
+                <w:szCs w:val="20"/>
+              </w:rPr>
+              <w:t xml:space="preserve">Good cable for connection between laser and </w:t>
+            </w:r>
+            <w:proofErr w:type="spellStart"/>
+            <w:r>
+              <w:rPr>
+                <w:rFonts w:ascii="Arial" w:hAnsi="Arial" w:cs="Arial"/>
+                <w:color w:val="000000"/>
+                <w:sz w:val="20"/>
+                <w:szCs w:val="20"/>
+              </w:rPr>
+              <w:t>arduino</w:t>
+            </w:r>
+            <w:proofErr w:type="spellEnd"/>
+            <w:r>
+              <w:rPr>
+                <w:rFonts w:ascii="Arial" w:hAnsi="Arial" w:cs="Arial"/>
+                <w:color w:val="000000"/>
+                <w:sz w:val="20"/>
+                <w:szCs w:val="20"/>
+              </w:rPr>
+              <w:t xml:space="preserve"> (with shielding)</w:t>
+            </w:r>
           </w:p>
           <w:p>
             <w:pPr>
@@ -1162,29 +2135,7 @@
                 <w:sz w:val="20"/>
                 <w:szCs w:val="20"/>
               </w:rPr>
-              <w:t>PLS communication (</w:t>
-            </w:r>
-            <w:r>
-              <w:rPr>
-                <w:rFonts w:ascii="Arial" w:hAnsi="Arial" w:cs="Arial"/>
-                <w:b/>
-                <w:color w:val="000000"/>
-                <w:sz w:val="20"/>
-                <w:szCs w:val="20"/>
-              </w:rPr>
-              <w:t>10</w:t>
-            </w:r>
-            <w:bookmarkStart w:id="0" w:name="_GoBack"/>
-            <w:bookmarkEnd w:id="0"/>
-            <w:r>
-              <w:rPr>
-                <w:rFonts w:ascii="Arial" w:hAnsi="Arial" w:cs="Arial"/>
-                <w:b/>
-                <w:color w:val="000000"/>
-                <w:sz w:val="20"/>
-                <w:szCs w:val="20"/>
-              </w:rPr>
-              <w:t xml:space="preserve"> min)</w:t>
+              <w:t>Electrical Schematic (10 min)</w:t>
             </w:r>
           </w:p>
           <w:p>
@@ -1205,100 +2156,26 @@
                 <w:szCs w:val="20"/>
               </w:rPr>
             </w:pPr>
-          </w:p>
-          <w:p>
-            <w:pPr>
-              <w:pStyle w:val="Kopfzeile"/>
-              <w:tabs>
-                <w:tab w:val="clear" w:pos="4320"/>
-                <w:tab w:val="clear" w:pos="8640"/>
-              </w:tabs>
-              <w:rPr>
-                <w:rFonts w:ascii="Arial" w:hAnsi="Arial" w:cs="Arial"/>
-                <w:color w:val="000000" w:themeColor="text1"/>
-                <w:sz w:val="20"/>
-                <w:szCs w:val="20"/>
-              </w:rPr>
-            </w:pPr>
-          </w:p>
-          <w:p>
-            <w:pPr>
-              <w:pStyle w:val="Kopfzeile"/>
-              <w:numPr>
-                <w:ilvl w:val="0"/>
-                <w:numId w:val="5"/>
-              </w:numPr>
-              <w:tabs>
-                <w:tab w:val="clear" w:pos="4320"/>
-                <w:tab w:val="clear" w:pos="8640"/>
-              </w:tabs>
-              <w:rPr>
-                <w:rFonts w:ascii="Arial" w:hAnsi="Arial" w:cs="Arial"/>
-                <w:b/>
+            <w:r>
+              <w:rPr>
+                <w:rFonts w:ascii="Arial" w:hAnsi="Arial" w:cs="Arial"/>
                 <w:color w:val="000000"/>
                 <w:sz w:val="20"/>
                 <w:szCs w:val="20"/>
               </w:rPr>
-            </w:pPr>
-            <w:r>
-              <w:rPr>
-                <w:rFonts w:ascii="Arial" w:hAnsi="Arial" w:cs="Arial"/>
-                <w:b/>
+              <w:t xml:space="preserve">Approved by </w:t>
+            </w:r>
+            <w:proofErr w:type="spellStart"/>
+            <w:r>
+              <w:rPr>
+                <w:rFonts w:ascii="Arial" w:hAnsi="Arial" w:cs="Arial"/>
                 <w:color w:val="000000"/>
                 <w:sz w:val="20"/>
                 <w:szCs w:val="20"/>
               </w:rPr>
-              <w:t>Electrical Schematic (10 min)</w:t>
-            </w:r>
-          </w:p>
-          <w:p>
-            <w:pPr>
-              <w:pStyle w:val="Kopfzeile"/>
-              <w:numPr>
-                <w:ilvl w:val="1"/>
-                <w:numId w:val="5"/>
-              </w:numPr>
-              <w:tabs>
-                <w:tab w:val="clear" w:pos="4320"/>
-                <w:tab w:val="clear" w:pos="8640"/>
-              </w:tabs>
-              <w:rPr>
-                <w:rFonts w:ascii="Arial" w:hAnsi="Arial" w:cs="Arial"/>
-                <w:color w:val="000000"/>
-                <w:sz w:val="20"/>
-                <w:szCs w:val="20"/>
-              </w:rPr>
-            </w:pPr>
-          </w:p>
-          <w:p>
-            <w:pPr>
-              <w:pStyle w:val="Kopfzeile"/>
-              <w:tabs>
-                <w:tab w:val="clear" w:pos="4320"/>
-                <w:tab w:val="clear" w:pos="8640"/>
-              </w:tabs>
-              <w:rPr>
-                <w:rFonts w:ascii="Arial" w:hAnsi="Arial" w:cs="Arial"/>
-                <w:color w:val="000000" w:themeColor="text1"/>
-                <w:sz w:val="20"/>
-                <w:szCs w:val="20"/>
-              </w:rPr>
-            </w:pPr>
-          </w:p>
-          <w:p>
-            <w:pPr>
-              <w:pStyle w:val="Kopfzeile"/>
-              <w:tabs>
-                <w:tab w:val="clear" w:pos="4320"/>
-                <w:tab w:val="clear" w:pos="8640"/>
-              </w:tabs>
-              <w:rPr>
-                <w:rFonts w:ascii="Arial" w:hAnsi="Arial" w:cs="Arial"/>
-                <w:color w:val="000000" w:themeColor="text1"/>
-                <w:sz w:val="20"/>
-                <w:szCs w:val="20"/>
-              </w:rPr>
-            </w:pPr>
+              <w:t>PrLi</w:t>
+            </w:r>
+            <w:proofErr w:type="spellEnd"/>
           </w:p>
           <w:p>
             <w:pPr>
@@ -1356,36 +2233,190 @@
               </w:rPr>
             </w:pPr>
           </w:p>
+          <w:p>
+            <w:pPr>
+              <w:pStyle w:val="Kopfzeile"/>
+              <w:tabs>
+                <w:tab w:val="clear" w:pos="4320"/>
+                <w:tab w:val="clear" w:pos="8640"/>
+              </w:tabs>
+              <w:rPr>
+                <w:rFonts w:ascii="Arial" w:hAnsi="Arial" w:cs="Arial"/>
+                <w:color w:val="000000" w:themeColor="text1"/>
+                <w:sz w:val="20"/>
+                <w:szCs w:val="20"/>
+              </w:rPr>
+            </w:pPr>
+            <w:r>
+              <w:rPr>
+                <w:rFonts w:ascii="Arial" w:hAnsi="Arial" w:cs="Arial"/>
+                <w:color w:val="000000" w:themeColor="text1"/>
+                <w:sz w:val="20"/>
+                <w:szCs w:val="20"/>
+              </w:rPr>
+              <w:t>1</w:t>
+            </w:r>
+          </w:p>
+          <w:p>
+            <w:pPr>
+              <w:pStyle w:val="Kopfzeile"/>
+              <w:tabs>
+                <w:tab w:val="clear" w:pos="4320"/>
+                <w:tab w:val="clear" w:pos="8640"/>
+              </w:tabs>
+              <w:rPr>
+                <w:rFonts w:ascii="Arial" w:hAnsi="Arial" w:cs="Arial"/>
+                <w:color w:val="000000" w:themeColor="text1"/>
+                <w:sz w:val="20"/>
+                <w:szCs w:val="20"/>
+              </w:rPr>
+            </w:pPr>
+          </w:p>
+          <w:p>
+            <w:pPr>
+              <w:pStyle w:val="Kopfzeile"/>
+              <w:tabs>
+                <w:tab w:val="clear" w:pos="4320"/>
+                <w:tab w:val="clear" w:pos="8640"/>
+              </w:tabs>
+              <w:rPr>
+                <w:rFonts w:ascii="Arial" w:hAnsi="Arial" w:cs="Arial"/>
+                <w:color w:val="000000" w:themeColor="text1"/>
+                <w:sz w:val="20"/>
+                <w:szCs w:val="20"/>
+              </w:rPr>
+            </w:pPr>
+          </w:p>
+          <w:p>
+            <w:pPr>
+              <w:pStyle w:val="Kopfzeile"/>
+              <w:tabs>
+                <w:tab w:val="clear" w:pos="4320"/>
+                <w:tab w:val="clear" w:pos="8640"/>
+              </w:tabs>
+              <w:rPr>
+                <w:rFonts w:ascii="Arial" w:hAnsi="Arial" w:cs="Arial"/>
+                <w:color w:val="000000" w:themeColor="text1"/>
+                <w:sz w:val="20"/>
+                <w:szCs w:val="20"/>
+              </w:rPr>
+            </w:pPr>
+          </w:p>
+          <w:p>
+            <w:pPr>
+              <w:pStyle w:val="Kopfzeile"/>
+              <w:tabs>
+                <w:tab w:val="clear" w:pos="4320"/>
+                <w:tab w:val="clear" w:pos="8640"/>
+              </w:tabs>
+              <w:rPr>
+                <w:rFonts w:ascii="Arial" w:hAnsi="Arial" w:cs="Arial"/>
+                <w:color w:val="000000" w:themeColor="text1"/>
+                <w:sz w:val="20"/>
+                <w:szCs w:val="20"/>
+              </w:rPr>
+            </w:pPr>
+          </w:p>
+          <w:p>
+            <w:pPr>
+              <w:pStyle w:val="Kopfzeile"/>
+              <w:tabs>
+                <w:tab w:val="clear" w:pos="4320"/>
+                <w:tab w:val="clear" w:pos="8640"/>
+              </w:tabs>
+              <w:rPr>
+                <w:rFonts w:ascii="Arial" w:hAnsi="Arial" w:cs="Arial"/>
+                <w:color w:val="000000" w:themeColor="text1"/>
+                <w:sz w:val="20"/>
+                <w:szCs w:val="20"/>
+              </w:rPr>
+            </w:pPr>
+          </w:p>
+          <w:p>
+            <w:pPr>
+              <w:pStyle w:val="Kopfzeile"/>
+              <w:tabs>
+                <w:tab w:val="clear" w:pos="4320"/>
+                <w:tab w:val="clear" w:pos="8640"/>
+              </w:tabs>
+              <w:rPr>
+                <w:rFonts w:ascii="Arial" w:hAnsi="Arial" w:cs="Arial"/>
+                <w:color w:val="000000" w:themeColor="text1"/>
+                <w:sz w:val="20"/>
+                <w:szCs w:val="20"/>
+              </w:rPr>
+            </w:pPr>
+          </w:p>
+          <w:p>
+            <w:pPr>
+              <w:pStyle w:val="Kopfzeile"/>
+              <w:tabs>
+                <w:tab w:val="clear" w:pos="4320"/>
+                <w:tab w:val="clear" w:pos="8640"/>
+              </w:tabs>
+              <w:rPr>
+                <w:rFonts w:ascii="Arial" w:hAnsi="Arial" w:cs="Arial"/>
+                <w:color w:val="000000" w:themeColor="text1"/>
+                <w:sz w:val="20"/>
+                <w:szCs w:val="20"/>
+              </w:rPr>
+            </w:pPr>
+            <w:r>
+              <w:rPr>
+                <w:rFonts w:ascii="Arial" w:hAnsi="Arial" w:cs="Arial"/>
+                <w:color w:val="000000" w:themeColor="text1"/>
+                <w:sz w:val="20"/>
+                <w:szCs w:val="20"/>
+              </w:rPr>
+              <w:t>2</w:t>
+            </w:r>
+          </w:p>
+          <w:p>
+            <w:pPr>
+              <w:pStyle w:val="Kopfzeile"/>
+              <w:tabs>
+                <w:tab w:val="clear" w:pos="4320"/>
+                <w:tab w:val="clear" w:pos="8640"/>
+              </w:tabs>
+              <w:rPr>
+                <w:rFonts w:ascii="Arial" w:hAnsi="Arial" w:cs="Arial"/>
+                <w:color w:val="000000" w:themeColor="text1"/>
+                <w:sz w:val="20"/>
+                <w:szCs w:val="20"/>
+              </w:rPr>
+            </w:pPr>
+            <w:r>
+              <w:rPr>
+                <w:rFonts w:ascii="Arial" w:hAnsi="Arial" w:cs="Arial"/>
+                <w:color w:val="000000" w:themeColor="text1"/>
+                <w:sz w:val="20"/>
+                <w:szCs w:val="20"/>
+              </w:rPr>
+              <w:t>3</w:t>
+            </w:r>
+          </w:p>
+          <w:p>
+            <w:pPr>
+              <w:pStyle w:val="Kopfzeile"/>
+              <w:tabs>
+                <w:tab w:val="clear" w:pos="4320"/>
+                <w:tab w:val="clear" w:pos="8640"/>
+              </w:tabs>
+              <w:rPr>
+                <w:rFonts w:ascii="Arial" w:hAnsi="Arial" w:cs="Arial"/>
+                <w:color w:val="000000" w:themeColor="text1"/>
+                <w:sz w:val="20"/>
+                <w:szCs w:val="20"/>
+              </w:rPr>
+            </w:pPr>
+          </w:p>
         </w:tc>
       </w:tr>
     </w:tbl>
     <w:p>
       <w:pPr>
         <w:rPr>
-          <w:rFonts w:ascii="Arial" w:hAnsi="Arial" w:cs="Arial"/>
           <w:color w:val="000000" w:themeColor="text1"/>
-          <w:sz w:val="20"/>
-          <w:szCs w:val="20"/>
-        </w:rPr>
-      </w:pPr>
-    </w:p>
-    <w:p>
-      <w:pPr>
-        <w:rPr>
-          <w:rFonts w:ascii="Arial" w:hAnsi="Arial" w:cs="Arial"/>
-          <w:color w:val="000000" w:themeColor="text1"/>
-          <w:sz w:val="20"/>
-          <w:szCs w:val="20"/>
-        </w:rPr>
-      </w:pPr>
-    </w:p>
-    <w:p>
-      <w:pPr>
-        <w:rPr>
-          <w:rFonts w:ascii="Arial" w:hAnsi="Arial" w:cs="Arial"/>
-          <w:color w:val="000000" w:themeColor="text1"/>
-          <w:sz w:val="20"/>
-          <w:szCs w:val="20"/>
         </w:rPr>
       </w:pPr>
     </w:p>
@@ -1395,6 +2426,25 @@
           <w:color w:val="000000" w:themeColor="text1"/>
         </w:rPr>
       </w:pPr>
+      <w:r>
+        <w:rPr>
+          <w:color w:val="000000" w:themeColor="text1"/>
+        </w:rPr>
+        <w:sym w:font="Wingdings" w:char="F0E0"/>
+      </w:r>
+      <w:r>
+        <w:rPr>
+          <w:color w:val="000000" w:themeColor="text1"/>
+        </w:rPr>
+        <w:t xml:space="preserve"> </w:t>
+      </w:r>
+      <w:r>
+        <w:rPr>
+          <w:rFonts w:ascii="Arial" w:hAnsi="Arial"/>
+          <w:color w:val="000000" w:themeColor="text1"/>
+        </w:rPr>
+        <w:t>Next meeting: 10.12.2018 at 8:00 in Z1090</w:t>
+      </w:r>
     </w:p>
     <w:sectPr>
       <w:headerReference w:type="default" r:id="rId8"/>
@@ -1409,7 +2459,7 @@
 </file>
 
 <file path=word/endnotes.xml><?xml version="1.0" encoding="utf-8"?>
-<w:endnotes xmlns:wpc="http://schemas.microsoft.com/office/word/2010/wordprocessingCanvas" xmlns:mc="http://schemas.openxmlformats.org/markup-compatibility/2006" xmlns:o="urn:schemas-microsoft-com:office:office" xmlns:r="http://schemas.openxmlformats.org/officeDocument/2006/relationships" xmlns:m="http://schemas.openxmlformats.org/officeDocument/2006/math" xmlns:v="urn:schemas-microsoft-com:vml" xmlns:wp14="http://schemas.microsoft.com/office/word/2010/wordprocessingDrawing" xmlns:wp="http://schemas.openxmlformats.org/drawingml/2006/wordprocessingDrawing" xmlns:w10="urn:schemas-microsoft-com:office:word" xmlns:w="http://schemas.openxmlformats.org/wordprocessingml/2006/main" xmlns:w14="http://schemas.microsoft.com/office/word/2010/wordml" xmlns:wpg="http://schemas.microsoft.com/office/word/2010/wordprocessingGroup" xmlns:wpi="http://schemas.microsoft.com/office/word/2010/wordprocessingInk" xmlns:wne="http://schemas.microsoft.com/office/word/2006/wordml" xmlns:wps="http://schemas.microsoft.com/office/word/2010/wordprocessingShape" mc:Ignorable="w14 wp14">
+<w:endnotes xmlns:wpc="http://schemas.microsoft.com/office/word/2010/wordprocessingCanvas" xmlns:mo="http://schemas.microsoft.com/office/mac/office/2008/main" xmlns:mc="http://schemas.openxmlformats.org/markup-compatibility/2006" xmlns:mv="urn:schemas-microsoft-com:mac:vml" xmlns:o="urn:schemas-microsoft-com:office:office" xmlns:r="http://schemas.openxmlformats.org/officeDocument/2006/relationships" xmlns:m="http://schemas.openxmlformats.org/officeDocument/2006/math" xmlns:v="urn:schemas-microsoft-com:vml" xmlns:wp14="http://schemas.microsoft.com/office/word/2010/wordprocessingDrawing" xmlns:wp="http://schemas.openxmlformats.org/drawingml/2006/wordprocessingDrawing" xmlns:w10="urn:schemas-microsoft-com:office:word" xmlns:w="http://schemas.openxmlformats.org/wordprocessingml/2006/main" xmlns:w14="http://schemas.microsoft.com/office/word/2010/wordml" xmlns:wpg="http://schemas.microsoft.com/office/word/2010/wordprocessingGroup" xmlns:wpi="http://schemas.microsoft.com/office/word/2010/wordprocessingInk" xmlns:wne="http://schemas.microsoft.com/office/word/2006/wordml" xmlns:wps="http://schemas.microsoft.com/office/word/2010/wordprocessingShape" mc:Ignorable="w14 wp14">
   <w:endnote w:type="separator" w:id="-1">
     <w:p>
       <w:r>
@@ -1428,7 +2478,7 @@
 </file>
 
 <file path=word/footer1.xml><?xml version="1.0" encoding="utf-8"?>
-<w:ftr xmlns:wpc="http://schemas.microsoft.com/office/word/2010/wordprocessingCanvas" xmlns:mc="http://schemas.openxmlformats.org/markup-compatibility/2006" xmlns:o="urn:schemas-microsoft-com:office:office" xmlns:r="http://schemas.openxmlformats.org/officeDocument/2006/relationships" xmlns:m="http://schemas.openxmlformats.org/officeDocument/2006/math" xmlns:v="urn:schemas-microsoft-com:vml" xmlns:wp14="http://schemas.microsoft.com/office/word/2010/wordprocessingDrawing" xmlns:wp="http://schemas.openxmlformats.org/drawingml/2006/wordprocessingDrawing" xmlns:w10="urn:schemas-microsoft-com:office:word" xmlns:w="http://schemas.openxmlformats.org/wordprocessingml/2006/main" xmlns:w14="http://schemas.microsoft.com/office/word/2010/wordml" xmlns:wpg="http://schemas.microsoft.com/office/word/2010/wordprocessingGroup" xmlns:wpi="http://schemas.microsoft.com/office/word/2010/wordprocessingInk" xmlns:wne="http://schemas.microsoft.com/office/word/2006/wordml" xmlns:wps="http://schemas.microsoft.com/office/word/2010/wordprocessingShape" mc:Ignorable="w14 wp14">
+<w:ftr xmlns:wpc="http://schemas.microsoft.com/office/word/2010/wordprocessingCanvas" xmlns:mo="http://schemas.microsoft.com/office/mac/office/2008/main" xmlns:mc="http://schemas.openxmlformats.org/markup-compatibility/2006" xmlns:mv="urn:schemas-microsoft-com:mac:vml" xmlns:o="urn:schemas-microsoft-com:office:office" xmlns:r="http://schemas.openxmlformats.org/officeDocument/2006/relationships" xmlns:m="http://schemas.openxmlformats.org/officeDocument/2006/math" xmlns:v="urn:schemas-microsoft-com:vml" xmlns:wp14="http://schemas.microsoft.com/office/word/2010/wordprocessingDrawing" xmlns:wp="http://schemas.openxmlformats.org/drawingml/2006/wordprocessingDrawing" xmlns:w10="urn:schemas-microsoft-com:office:word" xmlns:w="http://schemas.openxmlformats.org/wordprocessingml/2006/main" xmlns:w14="http://schemas.microsoft.com/office/word/2010/wordml" xmlns:wpg="http://schemas.microsoft.com/office/word/2010/wordprocessingGroup" xmlns:wpi="http://schemas.microsoft.com/office/word/2010/wordprocessingInk" xmlns:wne="http://schemas.microsoft.com/office/word/2006/wordml" xmlns:wps="http://schemas.microsoft.com/office/word/2010/wordprocessingShape" mc:Ignorable="w14 wp14">
   <w:p>
     <w:pPr>
       <w:pStyle w:val="Fuzeile"/>
@@ -1450,6 +2500,7 @@
         <w:szCs w:val="18"/>
       </w:rPr>
     </w:pPr>
+    <w:proofErr w:type="spellStart"/>
     <w:r>
       <w:rPr>
         <w:rFonts w:ascii="Arial" w:hAnsi="Arial" w:cs="Arial"/>
@@ -1459,6 +2510,7 @@
       </w:rPr>
       <w:t>MoM</w:t>
     </w:r>
+    <w:proofErr w:type="spellEnd"/>
     <w:r>
       <w:rPr>
         <w:rFonts w:ascii="Arial" w:hAnsi="Arial" w:cs="Arial"/>
@@ -1474,31 +2526,7 @@
         <w:sz w:val="18"/>
         <w:szCs w:val="18"/>
       </w:rPr>
-      <w:t xml:space="preserve"> </w:t>
-    </w:r>
-    <w:r>
-      <w:rPr>
-        <w:rFonts w:ascii="Arial" w:hAnsi="Arial" w:cs="Arial"/>
-        <w:sz w:val="18"/>
-        <w:szCs w:val="18"/>
-      </w:rPr>
-      <w:t>2</w:t>
-    </w:r>
-    <w:r>
-      <w:rPr>
-        <w:rFonts w:ascii="Arial" w:hAnsi="Arial" w:cs="Arial"/>
-        <w:sz w:val="18"/>
-        <w:szCs w:val="18"/>
-      </w:rPr>
-      <w:t>6</w:t>
-    </w:r>
-    <w:r>
-      <w:rPr>
-        <w:rFonts w:ascii="Arial" w:hAnsi="Arial" w:cs="Arial"/>
-        <w:sz w:val="18"/>
-        <w:szCs w:val="18"/>
-      </w:rPr>
-      <w:t>.10.2018</w:t>
+      <w:t xml:space="preserve"> 26.10.2018</w:t>
     </w:r>
     <w:r>
       <w:rPr>
@@ -1642,7 +2670,7 @@
 </file>
 
 <file path=word/footnotes.xml><?xml version="1.0" encoding="utf-8"?>
-<w:footnotes xmlns:wpc="http://schemas.microsoft.com/office/word/2010/wordprocessingCanvas" xmlns:mc="http://schemas.openxmlformats.org/markup-compatibility/2006" xmlns:o="urn:schemas-microsoft-com:office:office" xmlns:r="http://schemas.openxmlformats.org/officeDocument/2006/relationships" xmlns:m="http://schemas.openxmlformats.org/officeDocument/2006/math" xmlns:v="urn:schemas-microsoft-com:vml" xmlns:wp14="http://schemas.microsoft.com/office/word/2010/wordprocessingDrawing" xmlns:wp="http://schemas.openxmlformats.org/drawingml/2006/wordprocessingDrawing" xmlns:w10="urn:schemas-microsoft-com:office:word" xmlns:w="http://schemas.openxmlformats.org/wordprocessingml/2006/main" xmlns:w14="http://schemas.microsoft.com/office/word/2010/wordml" xmlns:wpg="http://schemas.microsoft.com/office/word/2010/wordprocessingGroup" xmlns:wpi="http://schemas.microsoft.com/office/word/2010/wordprocessingInk" xmlns:wne="http://schemas.microsoft.com/office/word/2006/wordml" xmlns:wps="http://schemas.microsoft.com/office/word/2010/wordprocessingShape" mc:Ignorable="w14 wp14">
+<w:footnotes xmlns:wpc="http://schemas.microsoft.com/office/word/2010/wordprocessingCanvas" xmlns:mo="http://schemas.microsoft.com/office/mac/office/2008/main" xmlns:mc="http://schemas.openxmlformats.org/markup-compatibility/2006" xmlns:mv="urn:schemas-microsoft-com:mac:vml" xmlns:o="urn:schemas-microsoft-com:office:office" xmlns:r="http://schemas.openxmlformats.org/officeDocument/2006/relationships" xmlns:m="http://schemas.openxmlformats.org/officeDocument/2006/math" xmlns:v="urn:schemas-microsoft-com:vml" xmlns:wp14="http://schemas.microsoft.com/office/word/2010/wordprocessingDrawing" xmlns:wp="http://schemas.openxmlformats.org/drawingml/2006/wordprocessingDrawing" xmlns:w10="urn:schemas-microsoft-com:office:word" xmlns:w="http://schemas.openxmlformats.org/wordprocessingml/2006/main" xmlns:w14="http://schemas.microsoft.com/office/word/2010/wordml" xmlns:wpg="http://schemas.microsoft.com/office/word/2010/wordprocessingGroup" xmlns:wpi="http://schemas.microsoft.com/office/word/2010/wordprocessingInk" xmlns:wne="http://schemas.microsoft.com/office/word/2006/wordml" xmlns:wps="http://schemas.microsoft.com/office/word/2010/wordprocessingShape" mc:Ignorable="w14 wp14">
   <w:footnote w:type="separator" w:id="-1">
     <w:p>
       <w:r>
@@ -1661,7 +2689,7 @@
 </file>
 
 <file path=word/header1.xml><?xml version="1.0" encoding="utf-8"?>
-<w:hdr xmlns:wpc="http://schemas.microsoft.com/office/word/2010/wordprocessingCanvas" xmlns:mc="http://schemas.openxmlformats.org/markup-compatibility/2006" xmlns:o="urn:schemas-microsoft-com:office:office" xmlns:r="http://schemas.openxmlformats.org/officeDocument/2006/relationships" xmlns:m="http://schemas.openxmlformats.org/officeDocument/2006/math" xmlns:v="urn:schemas-microsoft-com:vml" xmlns:wp14="http://schemas.microsoft.com/office/word/2010/wordprocessingDrawing" xmlns:wp="http://schemas.openxmlformats.org/drawingml/2006/wordprocessingDrawing" xmlns:w10="urn:schemas-microsoft-com:office:word" xmlns:w="http://schemas.openxmlformats.org/wordprocessingml/2006/main" xmlns:w14="http://schemas.microsoft.com/office/word/2010/wordml" xmlns:wpg="http://schemas.microsoft.com/office/word/2010/wordprocessingGroup" xmlns:wpi="http://schemas.microsoft.com/office/word/2010/wordprocessingInk" xmlns:wne="http://schemas.microsoft.com/office/word/2006/wordml" xmlns:wps="http://schemas.microsoft.com/office/word/2010/wordprocessingShape" mc:Ignorable="w14 wp14">
+<w:hdr xmlns:wpc="http://schemas.microsoft.com/office/word/2010/wordprocessingCanvas" xmlns:mo="http://schemas.microsoft.com/office/mac/office/2008/main" xmlns:mc="http://schemas.openxmlformats.org/markup-compatibility/2006" xmlns:mv="urn:schemas-microsoft-com:mac:vml" xmlns:o="urn:schemas-microsoft-com:office:office" xmlns:r="http://schemas.openxmlformats.org/officeDocument/2006/relationships" xmlns:m="http://schemas.openxmlformats.org/officeDocument/2006/math" xmlns:v="urn:schemas-microsoft-com:vml" xmlns:wp14="http://schemas.microsoft.com/office/word/2010/wordprocessingDrawing" xmlns:wp="http://schemas.openxmlformats.org/drawingml/2006/wordprocessingDrawing" xmlns:w10="urn:schemas-microsoft-com:office:word" xmlns:w="http://schemas.openxmlformats.org/wordprocessingml/2006/main" xmlns:w14="http://schemas.microsoft.com/office/word/2010/wordml" xmlns:wpg="http://schemas.microsoft.com/office/word/2010/wordprocessingGroup" xmlns:wpi="http://schemas.microsoft.com/office/word/2010/wordprocessingInk" xmlns:wne="http://schemas.microsoft.com/office/word/2006/wordml" xmlns:wps="http://schemas.microsoft.com/office/word/2010/wordprocessingShape" mc:Ignorable="w14 wp14">
   <w:tbl>
     <w:tblPr>
       <w:tblW w:w="9072" w:type="dxa"/>
@@ -1766,7 +2794,7 @@
 </file>
 
 <file path=word/numbering.xml><?xml version="1.0" encoding="utf-8"?>
-<w:numbering xmlns:wpc="http://schemas.microsoft.com/office/word/2010/wordprocessingCanvas" xmlns:mc="http://schemas.openxmlformats.org/markup-compatibility/2006" xmlns:o="urn:schemas-microsoft-com:office:office" xmlns:r="http://schemas.openxmlformats.org/officeDocument/2006/relationships" xmlns:m="http://schemas.openxmlformats.org/officeDocument/2006/math" xmlns:v="urn:schemas-microsoft-com:vml" xmlns:wp14="http://schemas.microsoft.com/office/word/2010/wordprocessingDrawing" xmlns:wp="http://schemas.openxmlformats.org/drawingml/2006/wordprocessingDrawing" xmlns:w10="urn:schemas-microsoft-com:office:word" xmlns:w="http://schemas.openxmlformats.org/wordprocessingml/2006/main" xmlns:w14="http://schemas.microsoft.com/office/word/2010/wordml" xmlns:wpg="http://schemas.microsoft.com/office/word/2010/wordprocessingGroup" xmlns:wpi="http://schemas.microsoft.com/office/word/2010/wordprocessingInk" xmlns:wne="http://schemas.microsoft.com/office/word/2006/wordml" xmlns:wps="http://schemas.microsoft.com/office/word/2010/wordprocessingShape" mc:Ignorable="w14 wp14">
+<w:numbering xmlns:wpc="http://schemas.microsoft.com/office/word/2010/wordprocessingCanvas" xmlns:mo="http://schemas.microsoft.com/office/mac/office/2008/main" xmlns:mc="http://schemas.openxmlformats.org/markup-compatibility/2006" xmlns:mv="urn:schemas-microsoft-com:mac:vml" xmlns:o="urn:schemas-microsoft-com:office:office" xmlns:r="http://schemas.openxmlformats.org/officeDocument/2006/relationships" xmlns:m="http://schemas.openxmlformats.org/officeDocument/2006/math" xmlns:v="urn:schemas-microsoft-com:vml" xmlns:wp14="http://schemas.microsoft.com/office/word/2010/wordprocessingDrawing" xmlns:wp="http://schemas.openxmlformats.org/drawingml/2006/wordprocessingDrawing" xmlns:w10="urn:schemas-microsoft-com:office:word" xmlns:w="http://schemas.openxmlformats.org/wordprocessingml/2006/main" xmlns:w14="http://schemas.microsoft.com/office/word/2010/wordml" xmlns:wpg="http://schemas.microsoft.com/office/word/2010/wordprocessingGroup" xmlns:wpi="http://schemas.microsoft.com/office/word/2010/wordprocessingInk" xmlns:wne="http://schemas.microsoft.com/office/word/2006/wordml" xmlns:wps="http://schemas.microsoft.com/office/word/2010/wordprocessingShape" mc:Ignorable="w14 wp14">
   <w:abstractNum w:abstractNumId="0">
     <w:nsid w:val="00000001"/>
     <w:multiLevelType w:val="singleLevel"/>
@@ -2077,6 +3105,119 @@
     </w:lvl>
   </w:abstractNum>
   <w:abstractNum w:abstractNumId="4">
+    <w:nsid w:val="092C00F5"/>
+    <w:multiLevelType w:val="hybridMultilevel"/>
+    <w:tmpl w:val="B064A204"/>
+    <w:lvl w:ilvl="0" w:tplc="04070001">
+      <w:start w:val="1"/>
+      <w:numFmt w:val="bullet"/>
+      <w:lvlText w:val=""/>
+      <w:lvlJc w:val="left"/>
+      <w:pPr>
+        <w:ind w:left="720" w:hanging="360"/>
+      </w:pPr>
+      <w:rPr>
+        <w:rFonts w:ascii="Symbol" w:hAnsi="Symbol" w:hint="default"/>
+      </w:rPr>
+    </w:lvl>
+    <w:lvl w:ilvl="1" w:tplc="04070003" w:tentative="1">
+      <w:start w:val="1"/>
+      <w:numFmt w:val="bullet"/>
+      <w:lvlText w:val="o"/>
+      <w:lvlJc w:val="left"/>
+      <w:pPr>
+        <w:ind w:left="1440" w:hanging="360"/>
+      </w:pPr>
+      <w:rPr>
+        <w:rFonts w:ascii="Courier New" w:hAnsi="Courier New" w:hint="default"/>
+      </w:rPr>
+    </w:lvl>
+    <w:lvl w:ilvl="2" w:tplc="04070005" w:tentative="1">
+      <w:start w:val="1"/>
+      <w:numFmt w:val="bullet"/>
+      <w:lvlText w:val=""/>
+      <w:lvlJc w:val="left"/>
+      <w:pPr>
+        <w:ind w:left="2160" w:hanging="360"/>
+      </w:pPr>
+      <w:rPr>
+        <w:rFonts w:ascii="Wingdings" w:hAnsi="Wingdings" w:hint="default"/>
+      </w:rPr>
+    </w:lvl>
+    <w:lvl w:ilvl="3" w:tplc="04070001" w:tentative="1">
+      <w:start w:val="1"/>
+      <w:numFmt w:val="bullet"/>
+      <w:lvlText w:val=""/>
+      <w:lvlJc w:val="left"/>
+      <w:pPr>
+        <w:ind w:left="2880" w:hanging="360"/>
+      </w:pPr>
+      <w:rPr>
+        <w:rFonts w:ascii="Symbol" w:hAnsi="Symbol" w:hint="default"/>
+      </w:rPr>
+    </w:lvl>
+    <w:lvl w:ilvl="4" w:tplc="04070003" w:tentative="1">
+      <w:start w:val="1"/>
+      <w:numFmt w:val="bullet"/>
+      <w:lvlText w:val="o"/>
+      <w:lvlJc w:val="left"/>
+      <w:pPr>
+        <w:ind w:left="3600" w:hanging="360"/>
+      </w:pPr>
+      <w:rPr>
+        <w:rFonts w:ascii="Courier New" w:hAnsi="Courier New" w:hint="default"/>
+      </w:rPr>
+    </w:lvl>
+    <w:lvl w:ilvl="5" w:tplc="04070005" w:tentative="1">
+      <w:start w:val="1"/>
+      <w:numFmt w:val="bullet"/>
+      <w:lvlText w:val=""/>
+      <w:lvlJc w:val="left"/>
+      <w:pPr>
+        <w:ind w:left="4320" w:hanging="360"/>
+      </w:pPr>
+      <w:rPr>
+        <w:rFonts w:ascii="Wingdings" w:hAnsi="Wingdings" w:hint="default"/>
+      </w:rPr>
+    </w:lvl>
+    <w:lvl w:ilvl="6" w:tplc="04070001" w:tentative="1">
+      <w:start w:val="1"/>
+      <w:numFmt w:val="bullet"/>
+      <w:lvlText w:val=""/>
+      <w:lvlJc w:val="left"/>
+      <w:pPr>
+        <w:ind w:left="5040" w:hanging="360"/>
+      </w:pPr>
+      <w:rPr>
+        <w:rFonts w:ascii="Symbol" w:hAnsi="Symbol" w:hint="default"/>
+      </w:rPr>
+    </w:lvl>
+    <w:lvl w:ilvl="7" w:tplc="04070003" w:tentative="1">
+      <w:start w:val="1"/>
+      <w:numFmt w:val="bullet"/>
+      <w:lvlText w:val="o"/>
+      <w:lvlJc w:val="left"/>
+      <w:pPr>
+        <w:ind w:left="5760" w:hanging="360"/>
+      </w:pPr>
+      <w:rPr>
+        <w:rFonts w:ascii="Courier New" w:hAnsi="Courier New" w:hint="default"/>
+      </w:rPr>
+    </w:lvl>
+    <w:lvl w:ilvl="8" w:tplc="04070005" w:tentative="1">
+      <w:start w:val="1"/>
+      <w:numFmt w:val="bullet"/>
+      <w:lvlText w:val=""/>
+      <w:lvlJc w:val="left"/>
+      <w:pPr>
+        <w:ind w:left="6480" w:hanging="360"/>
+      </w:pPr>
+      <w:rPr>
+        <w:rFonts w:ascii="Wingdings" w:hAnsi="Wingdings" w:hint="default"/>
+      </w:rPr>
+    </w:lvl>
+  </w:abstractNum>
+  <w:abstractNum w:abstractNumId="5">
     <w:nsid w:val="157D14EC"/>
     <w:multiLevelType w:val="hybridMultilevel"/>
     <w:tmpl w:val="CC72CA9C"/>
@@ -2202,6 +3343,9 @@
     <w:abstractNumId w:val="3"/>
   </w:num>
   <w:num w:numId="5">
+    <w:abstractNumId w:val="5"/>
+  </w:num>
+  <w:num w:numId="6">
     <w:abstractNumId w:val="4"/>
   </w:num>
 </w:numbering>
@@ -2218,7 +3362,7 @@
     </w:rPrDefault>
     <w:pPrDefault/>
   </w:docDefaults>
-  <w:latentStyles w:defLockedState="0" w:defUIPriority="99" w:defSemiHidden="1" w:defUnhideWhenUsed="1" w:defQFormat="0" w:count="267">
+  <w:latentStyles w:defLockedState="0" w:defUIPriority="99" w:defSemiHidden="1" w:defUnhideWhenUsed="1" w:defQFormat="0" w:count="276">
     <w:lsdException w:name="Normal" w:semiHidden="0" w:uiPriority="0" w:unhideWhenUsed="0" w:qFormat="1"/>
     <w:lsdException w:name="heading 1" w:semiHidden="0" w:uiPriority="9" w:unhideWhenUsed="0" w:qFormat="1"/>
     <w:lsdException w:name="heading 2" w:uiPriority="9" w:qFormat="1"/>
@@ -2369,10 +3513,9 @@
       <w:lang w:val="en-US" w:eastAsia="ar-SA"/>
     </w:rPr>
   </w:style>
-  <w:style w:type="character" w:default="1" w:styleId="Absatz-Standardschriftart">
+  <w:style w:type="character" w:default="1" w:styleId="Absatzstandardschriftart">
     <w:name w:val="Default Paragraph Font"/>
     <w:uiPriority w:val="1"/>
-    <w:semiHidden/>
     <w:unhideWhenUsed/>
   </w:style>
   <w:style w:type="table" w:default="1" w:styleId="NormaleTabelle">
@@ -2696,7 +3839,7 @@
   </w:style>
   <w:style w:type="character" w:styleId="Seitenzahl">
     <w:name w:val="page number"/>
-    <w:basedOn w:val="Absatz-Standardschriftart"/>
+    <w:basedOn w:val="Absatzstandardschriftart"/>
   </w:style>
   <w:style w:type="paragraph" w:customStyle="1" w:styleId="Heading">
     <w:name w:val="Heading"/>
@@ -2763,7 +3906,7 @@
       </w:tabs>
     </w:pPr>
   </w:style>
-  <w:style w:type="paragraph" w:styleId="Textkrper-Zeileneinzug">
+  <w:style w:type="paragraph" w:styleId="Textkrpereinzug">
     <w:name w:val="Body Text Indent"/>
     <w:basedOn w:val="Standard"/>
     <w:pPr>
@@ -2824,7 +3967,7 @@
 </file>
 
 <file path=word/stylesWithEffects.xml><?xml version="1.0" encoding="utf-8"?>
-<w:styles xmlns:wpc="http://schemas.microsoft.com/office/word/2010/wordprocessingCanvas" xmlns:mc="http://schemas.openxmlformats.org/markup-compatibility/2006" xmlns:o="urn:schemas-microsoft-com:office:office" xmlns:r="http://schemas.openxmlformats.org/officeDocument/2006/relationships" xmlns:m="http://schemas.openxmlformats.org/officeDocument/2006/math" xmlns:v="urn:schemas-microsoft-com:vml" xmlns:wp14="http://schemas.microsoft.com/office/word/2010/wordprocessingDrawing" xmlns:wp="http://schemas.openxmlformats.org/drawingml/2006/wordprocessingDrawing" xmlns:w10="urn:schemas-microsoft-com:office:word" xmlns:w="http://schemas.openxmlformats.org/wordprocessingml/2006/main" xmlns:w14="http://schemas.microsoft.com/office/word/2010/wordml" xmlns:wpg="http://schemas.microsoft.com/office/word/2010/wordprocessingGroup" xmlns:wpi="http://schemas.microsoft.com/office/word/2010/wordprocessingInk" xmlns:wne="http://schemas.microsoft.com/office/word/2006/wordml" xmlns:wps="http://schemas.microsoft.com/office/word/2010/wordprocessingShape" mc:Ignorable="w14 wp14">
+<w:styles xmlns:wpc="http://schemas.microsoft.com/office/word/2010/wordprocessingCanvas" xmlns:mo="http://schemas.microsoft.com/office/mac/office/2008/main" xmlns:mc="http://schemas.openxmlformats.org/markup-compatibility/2006" xmlns:mv="urn:schemas-microsoft-com:mac:vml" xmlns:o="urn:schemas-microsoft-com:office:office" xmlns:r="http://schemas.openxmlformats.org/officeDocument/2006/relationships" xmlns:m="http://schemas.openxmlformats.org/officeDocument/2006/math" xmlns:v="urn:schemas-microsoft-com:vml" xmlns:wp14="http://schemas.microsoft.com/office/word/2010/wordprocessingDrawing" xmlns:wp="http://schemas.openxmlformats.org/drawingml/2006/wordprocessingDrawing" xmlns:w10="urn:schemas-microsoft-com:office:word" xmlns:w="http://schemas.openxmlformats.org/wordprocessingml/2006/main" xmlns:w14="http://schemas.microsoft.com/office/word/2010/wordml" xmlns:wpg="http://schemas.microsoft.com/office/word/2010/wordprocessingGroup" xmlns:wpi="http://schemas.microsoft.com/office/word/2010/wordprocessingInk" xmlns:wne="http://schemas.microsoft.com/office/word/2006/wordml" xmlns:wps="http://schemas.microsoft.com/office/word/2010/wordprocessingShape" mc:Ignorable="w14 wp14">
   <w:docDefaults>
     <w:rPrDefault>
       <w:rPr>
@@ -2834,7 +3977,7 @@
     </w:rPrDefault>
     <w:pPrDefault/>
   </w:docDefaults>
-  <w:latentStyles w:defLockedState="0" w:defUIPriority="99" w:defSemiHidden="1" w:defUnhideWhenUsed="1" w:defQFormat="0" w:count="267">
+  <w:latentStyles w:defLockedState="0" w:defUIPriority="99" w:defSemiHidden="1" w:defUnhideWhenUsed="1" w:defQFormat="0" w:count="276">
     <w:lsdException w:name="Normal" w:semiHidden="0" w:uiPriority="0" w:unhideWhenUsed="0" w:qFormat="1"/>
     <w:lsdException w:name="heading 1" w:semiHidden="0" w:uiPriority="9" w:unhideWhenUsed="0" w:qFormat="1"/>
     <w:lsdException w:name="heading 2" w:uiPriority="9" w:qFormat="1"/>
@@ -2985,10 +4128,9 @@
       <w:lang w:val="en-US" w:eastAsia="ar-SA"/>
     </w:rPr>
   </w:style>
-  <w:style w:type="character" w:default="1" w:styleId="Absatz-Standardschriftart">
+  <w:style w:type="character" w:default="1" w:styleId="Absatzstandardschriftart">
     <w:name w:val="Default Paragraph Font"/>
     <w:uiPriority w:val="1"/>
-    <w:semiHidden/>
     <w:unhideWhenUsed/>
   </w:style>
   <w:style w:type="table" w:default="1" w:styleId="NormaleTabelle">
@@ -3312,7 +4454,7 @@
   </w:style>
   <w:style w:type="character" w:styleId="Seitenzahl">
     <w:name w:val="page number"/>
-    <w:basedOn w:val="Absatz-Standardschriftart"/>
+    <w:basedOn w:val="Absatzstandardschriftart"/>
   </w:style>
   <w:style w:type="paragraph" w:customStyle="1" w:styleId="Heading">
     <w:name w:val="Heading"/>
@@ -3379,7 +4521,7 @@
       </w:tabs>
     </w:pPr>
   </w:style>
-  <w:style w:type="paragraph" w:styleId="Textkrper-Zeileneinzug">
+  <w:style w:type="paragraph" w:styleId="Textkrpereinzug">
     <w:name w:val="Body Text Indent"/>
     <w:basedOn w:val="Standard"/>
     <w:pPr>
@@ -3482,7 +4624,7 @@
     </a:clrScheme>
     <a:fontScheme name="Office">
       <a:majorFont>
-        <a:latin typeface="Calibri Light" panose="020F0302020204030204"/>
+        <a:latin typeface="Calibri Light"/>
         <a:ea typeface=""/>
         <a:cs typeface=""/>
         <a:font script="Jpan" typeface="游ゴシック Light"/>
@@ -3534,7 +4676,7 @@
         <a:font script="Tfng" typeface="Ebrima"/>
       </a:majorFont>
       <a:minorFont>
-        <a:latin typeface="Calibri" panose="020F0502020204030204"/>
+        <a:latin typeface="Calibri"/>
         <a:ea typeface=""/>
         <a:cs typeface=""/>
         <a:font script="Jpan" typeface="游明朝"/>
@@ -3728,7 +4870,7 @@
   <a:extraClrSchemeLst/>
   <a:extLst>
     <a:ext uri="{05A4C25C-085E-4340-85A3-A5531E510DB2}">
-      <thm15:themeFamily xmlns="" xmlns:thm15="http://schemas.microsoft.com/office/thememl/2012/main" name="Office Theme" id="{62F939B6-93AF-4DB8-9C6B-D6C7DFDC589F}" vid="{4A3C46E8-61CC-4603-A589-7422A47A8E4A}"/>
+      <thm15:themeFamily xmlns:thm15="http://schemas.microsoft.com/office/thememl/2012/main" xmlns="" name="Office Theme" id="{62F939B6-93AF-4DB8-9C6B-D6C7DFDC589F}" vid="{4A3C46E8-61CC-4603-A589-7422A47A8E4A}"/>
     </a:ext>
   </a:extLst>
 </a:theme>

</xml_diff>